<commit_message>
Fixing for error IDX21323 authentication failed on Chrome and Edge browser
</commit_message>
<xml_diff>
--- a/docs/Sample Keycloak Web Forms.docx
+++ b/docs/Sample Keycloak Web Forms.docx
@@ -598,15 +598,7 @@
         <w:ind w:left="360"/>
       </w:pPr>
       <w:r>
-        <w:t xml:space="preserve">Client </w:t>
-      </w:r>
-      <w:proofErr w:type="gramStart"/>
-      <w:r>
-        <w:t>Id :</w:t>
-      </w:r>
-      <w:proofErr w:type="gramEnd"/>
-      <w:r>
-        <w:t xml:space="preserve"> </w:t>
+        <w:t xml:space="preserve">Client Id : </w:t>
       </w:r>
       <w:proofErr w:type="spellStart"/>
       <w:r>
@@ -667,18 +659,10 @@
         <w:ind w:left="360"/>
       </w:pPr>
       <w:r>
-        <w:t xml:space="preserve">Valid Redirect </w:t>
-      </w:r>
-      <w:proofErr w:type="gramStart"/>
-      <w:r>
-        <w:t>URIs</w:t>
-      </w:r>
-      <w:r>
-        <w:t xml:space="preserve"> :</w:t>
-      </w:r>
-      <w:proofErr w:type="gramEnd"/>
-      <w:r>
-        <w:t xml:space="preserve"> </w:t>
+        <w:t>Valid Redirect URIs</w:t>
+      </w:r>
+      <w:r>
+        <w:t xml:space="preserve"> : </w:t>
       </w:r>
       <w:hyperlink r:id="rId8" w:history="1">
         <w:r>
@@ -695,15 +679,7 @@
         <w:ind w:left="360"/>
       </w:pPr>
       <w:r>
-        <w:t xml:space="preserve">Root URL, Admin URL, Web </w:t>
-      </w:r>
-      <w:proofErr w:type="gramStart"/>
-      <w:r>
-        <w:t>Origins :</w:t>
-      </w:r>
-      <w:proofErr w:type="gramEnd"/>
-      <w:r>
-        <w:t xml:space="preserve"> (</w:t>
+        <w:t>Root URL, Admin URL, Web Origins : (</w:t>
       </w:r>
       <w:proofErr w:type="spellStart"/>
       <w:r>
@@ -780,15 +756,7 @@
         <w:ind w:left="360"/>
       </w:pPr>
       <w:r>
-        <w:t xml:space="preserve">Client </w:t>
-      </w:r>
-      <w:proofErr w:type="gramStart"/>
-      <w:r>
-        <w:t>Secret :</w:t>
-      </w:r>
-      <w:proofErr w:type="gramEnd"/>
-      <w:r>
-        <w:t xml:space="preserve"> </w:t>
+        <w:t xml:space="preserve">Client Secret : </w:t>
       </w:r>
       <w:r>
         <w:t>86be599f-c1a0-4dd7-8161-975391d085c4</w:t>
@@ -913,15 +881,7 @@
         <w:ind w:left="360"/>
       </w:pPr>
       <w:r>
-        <w:t xml:space="preserve">Client </w:t>
-      </w:r>
-      <w:proofErr w:type="gramStart"/>
-      <w:r>
-        <w:t>Id :</w:t>
-      </w:r>
-      <w:proofErr w:type="gramEnd"/>
-      <w:r>
-        <w:t xml:space="preserve"> </w:t>
+        <w:t xml:space="preserve">Client Id : </w:t>
       </w:r>
       <w:proofErr w:type="spellStart"/>
       <w:r>
@@ -981,18 +941,10 @@
         <w:ind w:left="360"/>
       </w:pPr>
       <w:r>
-        <w:t xml:space="preserve">Valid Redirect </w:t>
-      </w:r>
-      <w:proofErr w:type="gramStart"/>
-      <w:r>
-        <w:t>URIs</w:t>
-      </w:r>
-      <w:r>
-        <w:t xml:space="preserve"> :</w:t>
-      </w:r>
-      <w:proofErr w:type="gramEnd"/>
-      <w:r>
-        <w:t xml:space="preserve"> </w:t>
+        <w:t>Valid Redirect URIs</w:t>
+      </w:r>
+      <w:r>
+        <w:t xml:space="preserve"> : </w:t>
       </w:r>
       <w:hyperlink r:id="rId13" w:history="1">
         <w:r>
@@ -1047,17 +999,12 @@
         <w:t xml:space="preserve"> </w:t>
       </w:r>
       <w:proofErr w:type="spellStart"/>
-      <w:proofErr w:type="gramStart"/>
       <w:r>
         <w:t>diinginkan</w:t>
       </w:r>
       <w:proofErr w:type="spellEnd"/>
       <w:r>
-        <w:t xml:space="preserve"> :</w:t>
-      </w:r>
-      <w:proofErr w:type="gramEnd"/>
-      <w:r>
-        <w:t xml:space="preserve"> </w:t>
+        <w:t xml:space="preserve"> : </w:t>
       </w:r>
       <w:hyperlink r:id="rId14" w:history="1">
         <w:r>
@@ -1074,15 +1021,7 @@
         <w:ind w:left="360"/>
       </w:pPr>
       <w:r>
-        <w:t xml:space="preserve">Root URL dan Admin </w:t>
-      </w:r>
-      <w:proofErr w:type="gramStart"/>
-      <w:r>
-        <w:t>URL :</w:t>
-      </w:r>
-      <w:proofErr w:type="gramEnd"/>
-      <w:r>
-        <w:t xml:space="preserve"> (</w:t>
+        <w:t>Root URL dan Admin URL : (</w:t>
       </w:r>
       <w:proofErr w:type="spellStart"/>
       <w:r>
@@ -1107,15 +1046,7 @@
         <w:ind w:left="360"/>
       </w:pPr>
       <w:r>
-        <w:t xml:space="preserve">Web </w:t>
-      </w:r>
-      <w:proofErr w:type="gramStart"/>
-      <w:r>
-        <w:t>Origins :</w:t>
-      </w:r>
-      <w:proofErr w:type="gramEnd"/>
-      <w:r>
-        <w:t xml:space="preserve"> </w:t>
+        <w:t xml:space="preserve">Web Origins : </w:t>
       </w:r>
       <w:hyperlink r:id="rId15" w:history="1">
         <w:r>
@@ -1179,36 +1110,30 @@
         <w:tab/>
       </w:r>
       <w:proofErr w:type="spellStart"/>
-      <w:proofErr w:type="gramStart"/>
       <w:r>
         <w:t>Microsoft.Owin.Security.Cookies</w:t>
       </w:r>
       <w:proofErr w:type="spellEnd"/>
-      <w:proofErr w:type="gramEnd"/>
     </w:p>
     <w:p>
       <w:pPr>
         <w:ind w:firstLine="720"/>
       </w:pPr>
       <w:proofErr w:type="spellStart"/>
-      <w:proofErr w:type="gramStart"/>
       <w:r>
         <w:t>Microsoft.Owin.Security.OpenIdConnect</w:t>
       </w:r>
       <w:proofErr w:type="spellEnd"/>
-      <w:proofErr w:type="gramEnd"/>
     </w:p>
     <w:p>
       <w:pPr>
         <w:ind w:firstLine="720"/>
       </w:pPr>
       <w:proofErr w:type="spellStart"/>
-      <w:proofErr w:type="gramStart"/>
       <w:r>
         <w:t>Microsoft.Owin.Host.SystemWeb</w:t>
       </w:r>
       <w:proofErr w:type="spellEnd"/>
-      <w:proofErr w:type="gramEnd"/>
     </w:p>
     <w:p/>
     <w:p>
@@ -1334,259 +1259,223 @@
         <w:rPr>
           <w:rFonts w:ascii="Courier New" w:eastAsia="Courier New" w:hAnsi="Courier New" w:cs="Courier New"/>
         </w:rPr>
+        <w:t xml:space="preserve">    &lt;!-- </w:t>
+      </w:r>
+      <w:proofErr w:type="spellStart"/>
+      <w:r>
+        <w:rPr>
+          <w:rFonts w:ascii="Courier New" w:eastAsia="Courier New" w:hAnsi="Courier New" w:cs="Courier New"/>
+        </w:rPr>
+        <w:t>sesuaikan</w:t>
+      </w:r>
+      <w:proofErr w:type="spellEnd"/>
+      <w:r>
+        <w:rPr>
+          <w:rFonts w:ascii="Courier New" w:eastAsia="Courier New" w:hAnsi="Courier New" w:cs="Courier New"/>
+        </w:rPr>
+        <w:t xml:space="preserve"> </w:t>
+      </w:r>
+      <w:proofErr w:type="spellStart"/>
+      <w:r>
+        <w:rPr>
+          <w:rFonts w:ascii="Courier New" w:eastAsia="Courier New" w:hAnsi="Courier New" w:cs="Courier New"/>
+        </w:rPr>
+        <w:t>dengan</w:t>
+      </w:r>
+      <w:proofErr w:type="spellEnd"/>
+      <w:r>
+        <w:rPr>
+          <w:rFonts w:ascii="Courier New" w:eastAsia="Courier New" w:hAnsi="Courier New" w:cs="Courier New"/>
+        </w:rPr>
+        <w:t xml:space="preserve"> </w:t>
+      </w:r>
+      <w:proofErr w:type="spellStart"/>
+      <w:r>
+        <w:rPr>
+          <w:rFonts w:ascii="Courier New" w:eastAsia="Courier New" w:hAnsi="Courier New" w:cs="Courier New"/>
+        </w:rPr>
+        <w:t>konfigurasi</w:t>
+      </w:r>
+      <w:proofErr w:type="spellEnd"/>
+      <w:r>
+        <w:rPr>
+          <w:rFonts w:ascii="Courier New" w:eastAsia="Courier New" w:hAnsi="Courier New" w:cs="Courier New"/>
+        </w:rPr>
+        <w:t xml:space="preserve"> </w:t>
+      </w:r>
+      <w:proofErr w:type="spellStart"/>
+      <w:r>
+        <w:rPr>
+          <w:rFonts w:ascii="Courier New" w:eastAsia="Courier New" w:hAnsi="Courier New" w:cs="Courier New"/>
+        </w:rPr>
+        <w:t>keycloak</w:t>
+      </w:r>
+      <w:proofErr w:type="spellEnd"/>
+      <w:r>
+        <w:rPr>
+          <w:rFonts w:ascii="Courier New" w:eastAsia="Courier New" w:hAnsi="Courier New" w:cs="Courier New"/>
+        </w:rPr>
+        <w:t xml:space="preserve"> --&gt;</w:t>
+      </w:r>
+    </w:p>
+    <w:p>
+      <w:pPr>
+        <w:ind w:left="720"/>
+        <w:rPr>
+          <w:rFonts w:ascii="Courier New" w:eastAsia="Courier New" w:hAnsi="Courier New" w:cs="Courier New"/>
+        </w:rPr>
+      </w:pPr>
+      <w:r>
+        <w:rPr>
+          <w:rFonts w:ascii="Courier New" w:eastAsia="Courier New" w:hAnsi="Courier New" w:cs="Courier New"/>
+        </w:rPr>
+        <w:t xml:space="preserve">    &lt;add key="</w:t>
+      </w:r>
+      <w:proofErr w:type="spellStart"/>
+      <w:r>
+        <w:rPr>
+          <w:rFonts w:ascii="Courier New" w:eastAsia="Courier New" w:hAnsi="Courier New" w:cs="Courier New"/>
+        </w:rPr>
+        <w:t>clientId</w:t>
+      </w:r>
+      <w:proofErr w:type="spellEnd"/>
+      <w:r>
+        <w:rPr>
+          <w:rFonts w:ascii="Courier New" w:eastAsia="Courier New" w:hAnsi="Courier New" w:cs="Courier New"/>
+        </w:rPr>
+        <w:t>" value="</w:t>
+      </w:r>
+      <w:proofErr w:type="spellStart"/>
+      <w:r>
+        <w:rPr>
+          <w:rFonts w:ascii="Courier New" w:eastAsia="Courier New" w:hAnsi="Courier New" w:cs="Courier New"/>
+        </w:rPr>
+        <w:t>dotnetwebform</w:t>
+      </w:r>
+      <w:proofErr w:type="spellEnd"/>
+      <w:r>
+        <w:rPr>
+          <w:rFonts w:ascii="Courier New" w:eastAsia="Courier New" w:hAnsi="Courier New" w:cs="Courier New"/>
+        </w:rPr>
+        <w:t>" /&gt;</w:t>
+      </w:r>
+    </w:p>
+    <w:p>
+      <w:pPr>
+        <w:ind w:left="720"/>
+        <w:rPr>
+          <w:rFonts w:ascii="Courier New" w:eastAsia="Courier New" w:hAnsi="Courier New" w:cs="Courier New"/>
+        </w:rPr>
+      </w:pPr>
+      <w:r>
+        <w:rPr>
+          <w:rFonts w:ascii="Courier New" w:eastAsia="Courier New" w:hAnsi="Courier New" w:cs="Courier New"/>
+        </w:rPr>
+        <w:t xml:space="preserve">    &lt;add key="</w:t>
+      </w:r>
+      <w:proofErr w:type="spellStart"/>
+      <w:r>
+        <w:rPr>
+          <w:rFonts w:ascii="Courier New" w:eastAsia="Courier New" w:hAnsi="Courier New" w:cs="Courier New"/>
+        </w:rPr>
+        <w:t>clientSecret</w:t>
+      </w:r>
+      <w:proofErr w:type="spellEnd"/>
+      <w:r>
+        <w:rPr>
+          <w:rFonts w:ascii="Courier New" w:eastAsia="Courier New" w:hAnsi="Courier New" w:cs="Courier New"/>
+        </w:rPr>
+        <w:t>" value="060692a7-1bed-4eeb-9a71-8bef6315f966" /&gt;</w:t>
+      </w:r>
+    </w:p>
+    <w:p>
+      <w:pPr>
+        <w:ind w:left="720"/>
+        <w:rPr>
+          <w:rFonts w:ascii="Courier New" w:eastAsia="Courier New" w:hAnsi="Courier New" w:cs="Courier New"/>
+        </w:rPr>
+      </w:pPr>
+      <w:r>
+        <w:rPr>
+          <w:rFonts w:ascii="Courier New" w:eastAsia="Courier New" w:hAnsi="Courier New" w:cs="Courier New"/>
+        </w:rPr>
+        <w:t xml:space="preserve">    &lt;add key="</w:t>
+      </w:r>
+      <w:proofErr w:type="spellStart"/>
+      <w:r>
+        <w:rPr>
+          <w:rFonts w:ascii="Courier New" w:eastAsia="Courier New" w:hAnsi="Courier New" w:cs="Courier New"/>
+        </w:rPr>
+        <w:t>redirectUri</w:t>
+      </w:r>
+      <w:proofErr w:type="spellEnd"/>
+      <w:r>
+        <w:rPr>
+          <w:rFonts w:ascii="Courier New" w:eastAsia="Courier New" w:hAnsi="Courier New" w:cs="Courier New"/>
+        </w:rPr>
+        <w:t>" value="http://localhost:5432" /&gt;</w:t>
+      </w:r>
+    </w:p>
+    <w:p>
+      <w:pPr>
+        <w:ind w:left="720"/>
+        <w:rPr>
+          <w:rFonts w:ascii="Courier New" w:eastAsia="Courier New" w:hAnsi="Courier New" w:cs="Courier New"/>
+        </w:rPr>
+      </w:pPr>
+      <w:r>
+        <w:rPr>
+          <w:rFonts w:ascii="Courier New" w:eastAsia="Courier New" w:hAnsi="Courier New" w:cs="Courier New"/>
+        </w:rPr>
+        <w:t xml:space="preserve">    &lt;add key="tenant" value="</w:t>
+      </w:r>
+      <w:proofErr w:type="spellStart"/>
+      <w:r>
+        <w:rPr>
+          <w:rFonts w:ascii="Courier New" w:eastAsia="Courier New" w:hAnsi="Courier New" w:cs="Courier New"/>
+        </w:rPr>
+        <w:t>ssorealm</w:t>
+      </w:r>
+      <w:proofErr w:type="spellEnd"/>
+      <w:r>
+        <w:rPr>
+          <w:rFonts w:ascii="Courier New" w:eastAsia="Courier New" w:hAnsi="Courier New" w:cs="Courier New"/>
+        </w:rPr>
+        <w:t>" /&gt;</w:t>
+      </w:r>
+    </w:p>
+    <w:p>
+      <w:pPr>
+        <w:ind w:left="720"/>
+        <w:rPr>
+          <w:rFonts w:ascii="Courier New" w:eastAsia="Courier New" w:hAnsi="Courier New" w:cs="Courier New"/>
+        </w:rPr>
+      </w:pPr>
+      <w:r>
+        <w:rPr>
+          <w:rFonts w:ascii="Courier New" w:eastAsia="Courier New" w:hAnsi="Courier New" w:cs="Courier New"/>
+        </w:rPr>
+        <w:t xml:space="preserve">    &lt;add key="authority" value="http://localhost:8080/auth/realms/{0}" /&gt;</w:t>
+      </w:r>
+    </w:p>
+    <w:p>
+      <w:pPr>
+        <w:ind w:left="720"/>
+        <w:rPr>
+          <w:rFonts w:ascii="Courier New" w:eastAsia="Courier New" w:hAnsi="Courier New" w:cs="Courier New"/>
+        </w:rPr>
+      </w:pPr>
+      <w:r>
+        <w:rPr>
+          <w:rFonts w:ascii="Courier New" w:eastAsia="Courier New" w:hAnsi="Courier New" w:cs="Courier New"/>
+        </w:rPr>
         <w:t xml:space="preserve">    </w:t>
       </w:r>
-      <w:proofErr w:type="gramStart"/>
-      <w:r>
-        <w:rPr>
-          <w:rFonts w:ascii="Courier New" w:eastAsia="Courier New" w:hAnsi="Courier New" w:cs="Courier New"/>
-        </w:rPr>
-        <w:t>&lt;!--</w:t>
-      </w:r>
-      <w:proofErr w:type="gramEnd"/>
-      <w:r>
-        <w:rPr>
-          <w:rFonts w:ascii="Courier New" w:eastAsia="Courier New" w:hAnsi="Courier New" w:cs="Courier New"/>
-        </w:rPr>
-        <w:t xml:space="preserve"> </w:t>
-      </w:r>
-      <w:proofErr w:type="spellStart"/>
-      <w:r>
-        <w:rPr>
-          <w:rFonts w:ascii="Courier New" w:eastAsia="Courier New" w:hAnsi="Courier New" w:cs="Courier New"/>
-        </w:rPr>
-        <w:t>sesuaikan</w:t>
-      </w:r>
-      <w:proofErr w:type="spellEnd"/>
-      <w:r>
-        <w:rPr>
-          <w:rFonts w:ascii="Courier New" w:eastAsia="Courier New" w:hAnsi="Courier New" w:cs="Courier New"/>
-        </w:rPr>
-        <w:t xml:space="preserve"> </w:t>
-      </w:r>
-      <w:proofErr w:type="spellStart"/>
-      <w:r>
-        <w:rPr>
-          <w:rFonts w:ascii="Courier New" w:eastAsia="Courier New" w:hAnsi="Courier New" w:cs="Courier New"/>
-        </w:rPr>
-        <w:t>dengan</w:t>
-      </w:r>
-      <w:proofErr w:type="spellEnd"/>
-      <w:r>
-        <w:rPr>
-          <w:rFonts w:ascii="Courier New" w:eastAsia="Courier New" w:hAnsi="Courier New" w:cs="Courier New"/>
-        </w:rPr>
-        <w:t xml:space="preserve"> </w:t>
-      </w:r>
-      <w:proofErr w:type="spellStart"/>
-      <w:r>
-        <w:rPr>
-          <w:rFonts w:ascii="Courier New" w:eastAsia="Courier New" w:hAnsi="Courier New" w:cs="Courier New"/>
-        </w:rPr>
-        <w:t>konfigurasi</w:t>
-      </w:r>
-      <w:proofErr w:type="spellEnd"/>
-      <w:r>
-        <w:rPr>
-          <w:rFonts w:ascii="Courier New" w:eastAsia="Courier New" w:hAnsi="Courier New" w:cs="Courier New"/>
-        </w:rPr>
-        <w:t xml:space="preserve"> </w:t>
-      </w:r>
-      <w:proofErr w:type="spellStart"/>
-      <w:r>
-        <w:rPr>
-          <w:rFonts w:ascii="Courier New" w:eastAsia="Courier New" w:hAnsi="Courier New" w:cs="Courier New"/>
-        </w:rPr>
-        <w:t>keycloak</w:t>
-      </w:r>
-      <w:proofErr w:type="spellEnd"/>
-      <w:r>
-        <w:rPr>
-          <w:rFonts w:ascii="Courier New" w:eastAsia="Courier New" w:hAnsi="Courier New" w:cs="Courier New"/>
-        </w:rPr>
-        <w:t xml:space="preserve"> --&gt;</w:t>
-      </w:r>
-    </w:p>
-    <w:p>
-      <w:pPr>
-        <w:ind w:left="720"/>
-        <w:rPr>
-          <w:rFonts w:ascii="Courier New" w:eastAsia="Courier New" w:hAnsi="Courier New" w:cs="Courier New"/>
-        </w:rPr>
-      </w:pPr>
-      <w:r>
-        <w:rPr>
-          <w:rFonts w:ascii="Courier New" w:eastAsia="Courier New" w:hAnsi="Courier New" w:cs="Courier New"/>
-        </w:rPr>
-        <w:t xml:space="preserve">    &lt;add key="</w:t>
-      </w:r>
-      <w:proofErr w:type="spellStart"/>
-      <w:r>
-        <w:rPr>
-          <w:rFonts w:ascii="Courier New" w:eastAsia="Courier New" w:hAnsi="Courier New" w:cs="Courier New"/>
-        </w:rPr>
-        <w:t>clientId</w:t>
-      </w:r>
-      <w:proofErr w:type="spellEnd"/>
-      <w:r>
-        <w:rPr>
-          <w:rFonts w:ascii="Courier New" w:eastAsia="Courier New" w:hAnsi="Courier New" w:cs="Courier New"/>
-        </w:rPr>
-        <w:t>" value="</w:t>
-      </w:r>
-      <w:proofErr w:type="spellStart"/>
-      <w:r>
-        <w:rPr>
-          <w:rFonts w:ascii="Courier New" w:eastAsia="Courier New" w:hAnsi="Courier New" w:cs="Courier New"/>
-        </w:rPr>
-        <w:t>dotnetwebform</w:t>
-      </w:r>
-      <w:proofErr w:type="spellEnd"/>
-      <w:r>
-        <w:rPr>
-          <w:rFonts w:ascii="Courier New" w:eastAsia="Courier New" w:hAnsi="Courier New" w:cs="Courier New"/>
-        </w:rPr>
-        <w:t>" /&gt;</w:t>
-      </w:r>
-    </w:p>
-    <w:p>
-      <w:pPr>
-        <w:ind w:left="720"/>
-        <w:rPr>
-          <w:rFonts w:ascii="Courier New" w:eastAsia="Courier New" w:hAnsi="Courier New" w:cs="Courier New"/>
-        </w:rPr>
-      </w:pPr>
-      <w:r>
-        <w:rPr>
-          <w:rFonts w:ascii="Courier New" w:eastAsia="Courier New" w:hAnsi="Courier New" w:cs="Courier New"/>
-        </w:rPr>
-        <w:t xml:space="preserve">    &lt;add key="</w:t>
-      </w:r>
-      <w:proofErr w:type="spellStart"/>
-      <w:r>
-        <w:rPr>
-          <w:rFonts w:ascii="Courier New" w:eastAsia="Courier New" w:hAnsi="Courier New" w:cs="Courier New"/>
-        </w:rPr>
-        <w:t>clientSecret</w:t>
-      </w:r>
-      <w:proofErr w:type="spellEnd"/>
-      <w:r>
-        <w:rPr>
-          <w:rFonts w:ascii="Courier New" w:eastAsia="Courier New" w:hAnsi="Courier New" w:cs="Courier New"/>
-        </w:rPr>
-        <w:t>" value="060692a7-1bed-4eeb-9a71-8bef6315f966" /&gt;</w:t>
-      </w:r>
-    </w:p>
-    <w:p>
-      <w:pPr>
-        <w:ind w:left="720"/>
-        <w:rPr>
-          <w:rFonts w:ascii="Courier New" w:eastAsia="Courier New" w:hAnsi="Courier New" w:cs="Courier New"/>
-        </w:rPr>
-      </w:pPr>
-      <w:r>
-        <w:rPr>
-          <w:rFonts w:ascii="Courier New" w:eastAsia="Courier New" w:hAnsi="Courier New" w:cs="Courier New"/>
-        </w:rPr>
-        <w:t xml:space="preserve">    &lt;add key="</w:t>
-      </w:r>
-      <w:proofErr w:type="spellStart"/>
-      <w:r>
-        <w:rPr>
-          <w:rFonts w:ascii="Courier New" w:eastAsia="Courier New" w:hAnsi="Courier New" w:cs="Courier New"/>
-        </w:rPr>
-        <w:t>redirectUri</w:t>
-      </w:r>
-      <w:proofErr w:type="spellEnd"/>
-      <w:r>
-        <w:rPr>
-          <w:rFonts w:ascii="Courier New" w:eastAsia="Courier New" w:hAnsi="Courier New" w:cs="Courier New"/>
-        </w:rPr>
-        <w:t>" value="http://localhost:5432" /&gt;</w:t>
-      </w:r>
-    </w:p>
-    <w:p>
-      <w:pPr>
-        <w:ind w:left="720"/>
-        <w:rPr>
-          <w:rFonts w:ascii="Courier New" w:eastAsia="Courier New" w:hAnsi="Courier New" w:cs="Courier New"/>
-        </w:rPr>
-      </w:pPr>
-      <w:r>
-        <w:rPr>
-          <w:rFonts w:ascii="Courier New" w:eastAsia="Courier New" w:hAnsi="Courier New" w:cs="Courier New"/>
-        </w:rPr>
-        <w:t xml:space="preserve">    &lt;add key="tenant" value="</w:t>
-      </w:r>
-      <w:proofErr w:type="spellStart"/>
-      <w:r>
-        <w:rPr>
-          <w:rFonts w:ascii="Courier New" w:eastAsia="Courier New" w:hAnsi="Courier New" w:cs="Courier New"/>
-        </w:rPr>
-        <w:t>ssorealm</w:t>
-      </w:r>
-      <w:proofErr w:type="spellEnd"/>
-      <w:r>
-        <w:rPr>
-          <w:rFonts w:ascii="Courier New" w:eastAsia="Courier New" w:hAnsi="Courier New" w:cs="Courier New"/>
-        </w:rPr>
-        <w:t>" /&gt;</w:t>
-      </w:r>
-    </w:p>
-    <w:p>
-      <w:pPr>
-        <w:ind w:left="720"/>
-        <w:rPr>
-          <w:rFonts w:ascii="Courier New" w:eastAsia="Courier New" w:hAnsi="Courier New" w:cs="Courier New"/>
-        </w:rPr>
-      </w:pPr>
-      <w:r>
-        <w:rPr>
-          <w:rFonts w:ascii="Courier New" w:eastAsia="Courier New" w:hAnsi="Courier New" w:cs="Courier New"/>
-        </w:rPr>
-        <w:t xml:space="preserve">    &lt;add key="authority" value="</w:t>
-      </w:r>
-      <w:proofErr w:type="gramStart"/>
-      <w:r>
-        <w:rPr>
-          <w:rFonts w:ascii="Courier New" w:eastAsia="Courier New" w:hAnsi="Courier New" w:cs="Courier New"/>
-        </w:rPr>
-        <w:t>http://localhost:8080/auth/realms/{</w:t>
-      </w:r>
-      <w:proofErr w:type="gramEnd"/>
-      <w:r>
-        <w:rPr>
-          <w:rFonts w:ascii="Courier New" w:eastAsia="Courier New" w:hAnsi="Courier New" w:cs="Courier New"/>
-        </w:rPr>
-        <w:t>0}" /&gt;</w:t>
-      </w:r>
-    </w:p>
-    <w:p>
-      <w:pPr>
-        <w:ind w:left="720"/>
-        <w:rPr>
-          <w:rFonts w:ascii="Courier New" w:eastAsia="Courier New" w:hAnsi="Courier New" w:cs="Courier New"/>
-        </w:rPr>
-      </w:pPr>
-      <w:r>
-        <w:rPr>
-          <w:rFonts w:ascii="Courier New" w:eastAsia="Courier New" w:hAnsi="Courier New" w:cs="Courier New"/>
-        </w:rPr>
-        <w:t xml:space="preserve">    </w:t>
-      </w:r>
-      <w:proofErr w:type="gramStart"/>
-      <w:r>
-        <w:rPr>
-          <w:rFonts w:ascii="Courier New" w:eastAsia="Courier New" w:hAnsi="Courier New" w:cs="Courier New"/>
-        </w:rPr>
-        <w:t>&lt;!--</w:t>
-      </w:r>
-      <w:proofErr w:type="gramEnd"/>
-      <w:r>
-        <w:rPr>
-          <w:rFonts w:ascii="Courier New" w:eastAsia="Courier New" w:hAnsi="Courier New" w:cs="Courier New"/>
-        </w:rPr>
-        <w:t xml:space="preserve"> redirect </w:t>
+      <w:r>
+        <w:rPr>
+          <w:rFonts w:ascii="Courier New" w:eastAsia="Courier New" w:hAnsi="Courier New" w:cs="Courier New"/>
+        </w:rPr>
+        <w:t xml:space="preserve">&lt;!-- redirect </w:t>
       </w:r>
       <w:proofErr w:type="spellStart"/>
       <w:r>
@@ -1752,21 +1641,7 @@
         <w:rPr>
           <w:rFonts w:ascii="Courier New" w:eastAsia="Courier New" w:hAnsi="Courier New" w:cs="Courier New"/>
         </w:rPr>
-        <w:t xml:space="preserve">    </w:t>
-      </w:r>
-      <w:proofErr w:type="gramStart"/>
-      <w:r>
-        <w:rPr>
-          <w:rFonts w:ascii="Courier New" w:eastAsia="Courier New" w:hAnsi="Courier New" w:cs="Courier New"/>
-        </w:rPr>
-        <w:t>&lt;!--</w:t>
-      </w:r>
-      <w:proofErr w:type="gramEnd"/>
-      <w:r>
-        <w:rPr>
-          <w:rFonts w:ascii="Courier New" w:eastAsia="Courier New" w:hAnsi="Courier New" w:cs="Courier New"/>
-        </w:rPr>
-        <w:t xml:space="preserve"> </w:t>
+        <w:t xml:space="preserve">    &lt;!-- </w:t>
       </w:r>
       <w:proofErr w:type="spellStart"/>
       <w:r>
@@ -2057,21 +1932,7 @@
         <w:rPr>
           <w:rFonts w:ascii="Courier New" w:eastAsia="Courier New" w:hAnsi="Courier New" w:cs="Courier New"/>
         </w:rPr>
-        <w:t xml:space="preserve">    &lt;add key="authority" value="</w:t>
-      </w:r>
-      <w:proofErr w:type="gramStart"/>
-      <w:r>
-        <w:rPr>
-          <w:rFonts w:ascii="Courier New" w:eastAsia="Courier New" w:hAnsi="Courier New" w:cs="Courier New"/>
-        </w:rPr>
-        <w:t>http://localhost:8080/auth/realms/{</w:t>
-      </w:r>
-      <w:proofErr w:type="gramEnd"/>
-      <w:r>
-        <w:rPr>
-          <w:rFonts w:ascii="Courier New" w:eastAsia="Courier New" w:hAnsi="Courier New" w:cs="Courier New"/>
-        </w:rPr>
-        <w:t>0}" /&gt;</w:t>
+        <w:t xml:space="preserve">    &lt;add key="authority" value="http://localhost:8080/auth/realms/{0}" /&gt;</w:t>
       </w:r>
     </w:p>
     <w:p>
@@ -2087,19 +1948,11 @@
         </w:rPr>
         <w:t xml:space="preserve">    </w:t>
       </w:r>
-      <w:proofErr w:type="gramStart"/>
-      <w:r>
-        <w:rPr>
-          <w:rFonts w:ascii="Courier New" w:eastAsia="Courier New" w:hAnsi="Courier New" w:cs="Courier New"/>
-        </w:rPr>
-        <w:t>&lt;!--</w:t>
-      </w:r>
-      <w:proofErr w:type="gramEnd"/>
-      <w:r>
-        <w:rPr>
-          <w:rFonts w:ascii="Courier New" w:eastAsia="Courier New" w:hAnsi="Courier New" w:cs="Courier New"/>
-        </w:rPr>
-        <w:t xml:space="preserve"> redirect </w:t>
+      <w:r>
+        <w:rPr>
+          <w:rFonts w:ascii="Courier New" w:eastAsia="Courier New" w:hAnsi="Courier New" w:cs="Courier New"/>
+        </w:rPr>
+        <w:t xml:space="preserve">&lt;!-- redirect </w:t>
       </w:r>
       <w:proofErr w:type="spellStart"/>
       <w:r>
@@ -2668,17 +2521,9 @@
         <w:rPr>
           <w:rFonts w:ascii="Courier New" w:eastAsia="Courier New" w:hAnsi="Courier New" w:cs="Courier New"/>
         </w:rPr>
-        <w:t xml:space="preserve">public void </w:t>
-      </w:r>
-      <w:proofErr w:type="gramStart"/>
-      <w:r>
-        <w:rPr>
-          <w:rFonts w:ascii="Courier New" w:eastAsia="Courier New" w:hAnsi="Courier New" w:cs="Courier New"/>
-        </w:rPr>
-        <w:t>Configuration(</w:t>
-      </w:r>
-      <w:proofErr w:type="spellStart"/>
-      <w:proofErr w:type="gramEnd"/>
+        <w:t>public void Configuration(</w:t>
+      </w:r>
+      <w:proofErr w:type="spellStart"/>
       <w:r>
         <w:rPr>
           <w:rFonts w:ascii="Courier New" w:eastAsia="Courier New" w:hAnsi="Courier New" w:cs="Courier New"/>
@@ -2719,7 +2564,6 @@
         </w:rPr>
       </w:pPr>
       <w:proofErr w:type="spellStart"/>
-      <w:proofErr w:type="gramStart"/>
       <w:r>
         <w:rPr>
           <w:rFonts w:ascii="Courier New" w:eastAsia="Courier New" w:hAnsi="Courier New" w:cs="Courier New"/>
@@ -2727,7 +2571,6 @@
         <w:t>app.UseOpenIdConnectAuthentication</w:t>
       </w:r>
       <w:proofErr w:type="spellEnd"/>
-      <w:proofErr w:type="gramEnd"/>
       <w:r>
         <w:rPr>
           <w:rFonts w:ascii="Courier New" w:eastAsia="Courier New" w:hAnsi="Courier New" w:cs="Courier New"/>
@@ -4210,11 +4053,1136 @@
         <w:ind w:left="360"/>
       </w:pPr>
     </w:p>
-    <w:p>
-      <w:pPr>
+    <w:p/>
+    <w:p/>
+    <w:p>
+      <w:pPr>
+        <w:rPr>
+          <w:u w:val="single"/>
+        </w:rPr>
+      </w:pPr>
+      <w:r>
+        <w:rPr>
+          <w:u w:val="single"/>
+        </w:rPr>
+        <w:t>Issue:</w:t>
+      </w:r>
+    </w:p>
+    <w:p>
+      <w:pPr>
+        <w:rPr>
+          <w:u w:val="single"/>
+        </w:rPr>
+      </w:pPr>
+    </w:p>
+    <w:p>
+      <w:pPr>
+        <w:rPr>
+          <w:u w:val="single"/>
+        </w:rPr>
+      </w:pPr>
+      <w:r>
+        <w:rPr>
+          <w:u w:val="single"/>
+        </w:rPr>
+        <w:t>2021-08-13</w:t>
+      </w:r>
+    </w:p>
+    <w:p>
+      <w:proofErr w:type="spellStart"/>
+      <w:r>
+        <w:t>Authentikasi</w:t>
+      </w:r>
+      <w:proofErr w:type="spellEnd"/>
+      <w:r>
+        <w:t xml:space="preserve"> </w:t>
+      </w:r>
+      <w:proofErr w:type="spellStart"/>
+      <w:r>
+        <w:t>berjalan</w:t>
+      </w:r>
+      <w:proofErr w:type="spellEnd"/>
+      <w:r>
+        <w:t xml:space="preserve"> di browser Mozilla Firefox, </w:t>
+      </w:r>
+      <w:proofErr w:type="spellStart"/>
+      <w:r>
+        <w:t>tapi</w:t>
+      </w:r>
+      <w:proofErr w:type="spellEnd"/>
+      <w:r>
+        <w:t xml:space="preserve"> </w:t>
+      </w:r>
+      <w:proofErr w:type="spellStart"/>
+      <w:r>
+        <w:t>tidak</w:t>
+      </w:r>
+      <w:proofErr w:type="spellEnd"/>
+      <w:r>
+        <w:t xml:space="preserve"> </w:t>
+      </w:r>
+      <w:proofErr w:type="spellStart"/>
+      <w:r>
+        <w:t>ber</w:t>
+      </w:r>
+      <w:r>
+        <w:t>jalan</w:t>
+      </w:r>
+      <w:proofErr w:type="spellEnd"/>
+      <w:r>
+        <w:t xml:space="preserve"> di browser Google Chrome dan Microsoft Edge. Setelah </w:t>
+      </w:r>
+      <w:proofErr w:type="spellStart"/>
+      <w:r>
+        <w:t>memasukkan</w:t>
+      </w:r>
+      <w:proofErr w:type="spellEnd"/>
+      <w:r>
+        <w:t xml:space="preserve"> username &amp; password </w:t>
+      </w:r>
+      <w:r>
+        <w:t xml:space="preserve">dan </w:t>
+      </w:r>
+      <w:proofErr w:type="spellStart"/>
+      <w:r>
+        <w:t>klik</w:t>
+      </w:r>
+      <w:proofErr w:type="spellEnd"/>
+      <w:r>
+        <w:t xml:space="preserve"> </w:t>
+      </w:r>
+      <w:proofErr w:type="spellStart"/>
+      <w:r>
+        <w:t>SignIn</w:t>
+      </w:r>
+      <w:proofErr w:type="spellEnd"/>
+      <w:r>
+        <w:t xml:space="preserve"> </w:t>
+      </w:r>
+      <w:r>
+        <w:t xml:space="preserve">di </w:t>
+      </w:r>
+      <w:proofErr w:type="spellStart"/>
+      <w:r>
+        <w:t>layar</w:t>
+      </w:r>
+      <w:proofErr w:type="spellEnd"/>
+      <w:r>
+        <w:t xml:space="preserve"> login </w:t>
+      </w:r>
+      <w:proofErr w:type="spellStart"/>
+      <w:r>
+        <w:t>keycloak</w:t>
+      </w:r>
+      <w:proofErr w:type="spellEnd"/>
+      <w:r>
+        <w:t xml:space="preserve">, </w:t>
+      </w:r>
+      <w:proofErr w:type="spellStart"/>
+      <w:r>
+        <w:t>seharusnya</w:t>
+      </w:r>
+      <w:proofErr w:type="spellEnd"/>
+      <w:r>
+        <w:t xml:space="preserve"> di-redirect </w:t>
+      </w:r>
+      <w:proofErr w:type="spellStart"/>
+      <w:r>
+        <w:t>menuju</w:t>
+      </w:r>
+      <w:proofErr w:type="spellEnd"/>
+      <w:r>
+        <w:t xml:space="preserve"> Home.aspx (</w:t>
+      </w:r>
+      <w:proofErr w:type="spellStart"/>
+      <w:r>
+        <w:t>sudah</w:t>
+      </w:r>
+      <w:proofErr w:type="spellEnd"/>
+      <w:r>
+        <w:t xml:space="preserve"> </w:t>
+      </w:r>
+      <w:proofErr w:type="spellStart"/>
+      <w:r>
+        <w:t>benar</w:t>
+      </w:r>
+      <w:proofErr w:type="spellEnd"/>
+      <w:r>
+        <w:t xml:space="preserve"> di Firefox), </w:t>
+      </w:r>
+      <w:proofErr w:type="spellStart"/>
+      <w:r>
+        <w:t>tetapi</w:t>
+      </w:r>
+      <w:proofErr w:type="spellEnd"/>
+      <w:r>
+        <w:t xml:space="preserve"> </w:t>
+      </w:r>
+      <w:proofErr w:type="spellStart"/>
+      <w:r>
+        <w:t>kembali</w:t>
+      </w:r>
+      <w:proofErr w:type="spellEnd"/>
+      <w:r>
+        <w:t xml:space="preserve"> </w:t>
+      </w:r>
+      <w:proofErr w:type="spellStart"/>
+      <w:r>
+        <w:t>lagi</w:t>
+      </w:r>
+      <w:proofErr w:type="spellEnd"/>
+      <w:r>
+        <w:t xml:space="preserve"> </w:t>
+      </w:r>
+      <w:proofErr w:type="spellStart"/>
+      <w:r>
+        <w:t>ke</w:t>
+      </w:r>
+      <w:proofErr w:type="spellEnd"/>
+      <w:r>
+        <w:t xml:space="preserve"> Default.aspx (</w:t>
+      </w:r>
+      <w:r>
+        <w:t xml:space="preserve">di </w:t>
+      </w:r>
+      <w:r>
+        <w:t xml:space="preserve">Chrome &amp; Edge), </w:t>
+      </w:r>
+      <w:proofErr w:type="spellStart"/>
+      <w:r>
+        <w:t>dengan</w:t>
+      </w:r>
+      <w:proofErr w:type="spellEnd"/>
+      <w:r>
+        <w:t xml:space="preserve"> error message:</w:t>
+      </w:r>
+    </w:p>
+    <w:p/>
+    <w:p>
+      <w:r>
+        <w:t xml:space="preserve">IDX21323: </w:t>
+      </w:r>
+      <w:proofErr w:type="spellStart"/>
+      <w:r>
+        <w:t>RequireNonce</w:t>
+      </w:r>
+      <w:proofErr w:type="spellEnd"/>
+      <w:r>
+        <w:t xml:space="preserve"> is '[PII is hidden]'. </w:t>
+      </w:r>
+      <w:proofErr w:type="spellStart"/>
+      <w:r>
+        <w:t>OpenIdConnectProtocolValidationContext.Nonce</w:t>
+      </w:r>
+      <w:proofErr w:type="spellEnd"/>
+      <w:r>
+        <w:t xml:space="preserve"> was null, </w:t>
+      </w:r>
+      <w:proofErr w:type="spellStart"/>
+      <w:r>
+        <w:t>OpenIdConnectProtocol.ValidatedIdToken.Payload.Nonce</w:t>
+      </w:r>
+      <w:proofErr w:type="spellEnd"/>
+      <w:r>
+        <w:t xml:space="preserve"> was not null. The nonce cannot be validated. If you don't need to check the nonce, set </w:t>
+      </w:r>
+      <w:proofErr w:type="spellStart"/>
+      <w:r>
+        <w:t>OpenIdConnectProtocolValidator.RequireNonce</w:t>
+      </w:r>
+      <w:proofErr w:type="spellEnd"/>
+      <w:r>
+        <w:t xml:space="preserve"> to 'false'. Note if a 'nonce' is found it will be evaluated.</w:t>
+      </w:r>
+    </w:p>
+    <w:p/>
+    <w:p>
+      <w:r>
+        <w:rPr>
+          <w:noProof/>
+        </w:rPr>
+        <w:lastRenderedPageBreak/>
+        <w:drawing>
+          <wp:inline distT="0" distB="0" distL="0" distR="0" wp14:anchorId="49F23CF8" wp14:editId="17948B7E">
+            <wp:extent cx="5943600" cy="3202305"/>
+            <wp:effectExtent l="0" t="0" r="0" b="0"/>
+            <wp:docPr id="7" name="Picture 7"/>
+            <wp:cNvGraphicFramePr>
+              <a:graphicFrameLocks xmlns:a="http://schemas.openxmlformats.org/drawingml/2006/main" noChangeAspect="1"/>
+            </wp:cNvGraphicFramePr>
+            <a:graphic xmlns:a="http://schemas.openxmlformats.org/drawingml/2006/main">
+              <a:graphicData uri="http://schemas.openxmlformats.org/drawingml/2006/picture">
+                <pic:pic xmlns:pic="http://schemas.openxmlformats.org/drawingml/2006/picture">
+                  <pic:nvPicPr>
+                    <pic:cNvPr id="1" name=""/>
+                    <pic:cNvPicPr/>
+                  </pic:nvPicPr>
+                  <pic:blipFill>
+                    <a:blip r:embed="rId26"/>
+                    <a:stretch>
+                      <a:fillRect/>
+                    </a:stretch>
+                  </pic:blipFill>
+                  <pic:spPr>
+                    <a:xfrm>
+                      <a:off x="0" y="0"/>
+                      <a:ext cx="5943600" cy="3202305"/>
+                    </a:xfrm>
+                    <a:prstGeom prst="rect">
+                      <a:avLst/>
+                    </a:prstGeom>
+                  </pic:spPr>
+                </pic:pic>
+              </a:graphicData>
+            </a:graphic>
+          </wp:inline>
+        </w:drawing>
+      </w:r>
+    </w:p>
+    <w:p/>
+    <w:p>
+      <w:r>
+        <w:rPr>
+          <w:noProof/>
+        </w:rPr>
+        <w:drawing>
+          <wp:inline distT="0" distB="0" distL="0" distR="0" wp14:anchorId="3E7F2F41" wp14:editId="5689E06B">
+            <wp:extent cx="5943600" cy="3202305"/>
+            <wp:effectExtent l="0" t="0" r="0" b="0"/>
+            <wp:docPr id="13" name="Picture 13"/>
+            <wp:cNvGraphicFramePr>
+              <a:graphicFrameLocks xmlns:a="http://schemas.openxmlformats.org/drawingml/2006/main" noChangeAspect="1"/>
+            </wp:cNvGraphicFramePr>
+            <a:graphic xmlns:a="http://schemas.openxmlformats.org/drawingml/2006/main">
+              <a:graphicData uri="http://schemas.openxmlformats.org/drawingml/2006/picture">
+                <pic:pic xmlns:pic="http://schemas.openxmlformats.org/drawingml/2006/picture">
+                  <pic:nvPicPr>
+                    <pic:cNvPr id="1" name=""/>
+                    <pic:cNvPicPr/>
+                  </pic:nvPicPr>
+                  <pic:blipFill>
+                    <a:blip r:embed="rId27"/>
+                    <a:stretch>
+                      <a:fillRect/>
+                    </a:stretch>
+                  </pic:blipFill>
+                  <pic:spPr>
+                    <a:xfrm>
+                      <a:off x="0" y="0"/>
+                      <a:ext cx="5943600" cy="3202305"/>
+                    </a:xfrm>
+                    <a:prstGeom prst="rect">
+                      <a:avLst/>
+                    </a:prstGeom>
+                  </pic:spPr>
+                </pic:pic>
+              </a:graphicData>
+            </a:graphic>
+          </wp:inline>
+        </w:drawing>
+      </w:r>
+    </w:p>
+    <w:p/>
+    <w:p>
+      <w:r>
+        <w:t xml:space="preserve">Posisi </w:t>
+      </w:r>
+      <w:proofErr w:type="spellStart"/>
+      <w:r>
+        <w:t>errornya</w:t>
+      </w:r>
+      <w:proofErr w:type="spellEnd"/>
+      <w:r>
+        <w:t xml:space="preserve"> di file</w:t>
+      </w:r>
+      <w:r>
+        <w:t xml:space="preserve"> </w:t>
+      </w:r>
+      <w:proofErr w:type="spellStart"/>
+      <w:r>
+        <w:t>StartupAuth.cs</w:t>
+      </w:r>
+      <w:proofErr w:type="spellEnd"/>
+      <w:r>
+        <w:t xml:space="preserve"> </w:t>
+      </w:r>
+    </w:p>
+    <w:p>
+      <w:r>
+        <w:t xml:space="preserve">di </w:t>
+      </w:r>
+      <w:proofErr w:type="spellStart"/>
+      <w:r>
+        <w:t>dalam</w:t>
+      </w:r>
+      <w:proofErr w:type="spellEnd"/>
+      <w:r>
+        <w:t xml:space="preserve"> </w:t>
+      </w:r>
+      <w:proofErr w:type="spellStart"/>
+      <w:r>
+        <w:t>blok</w:t>
+      </w:r>
+      <w:proofErr w:type="spellEnd"/>
+    </w:p>
+    <w:p>
+      <w:pPr>
+        <w:rPr>
+          <w:rFonts w:ascii="Consolas" w:hAnsi="Consolas" w:cs="Consolas"/>
+          <w:color w:val="000000"/>
+          <w:lang w:val="en-US"/>
+        </w:rPr>
+      </w:pPr>
+      <w:proofErr w:type="spellStart"/>
+      <w:r>
+        <w:rPr>
+          <w:rFonts w:ascii="Consolas" w:hAnsi="Consolas" w:cs="Consolas"/>
+          <w:color w:val="000000"/>
+          <w:lang w:val="en-US"/>
+        </w:rPr>
+        <w:t>app.UseOpenIdConnectAuthentication</w:t>
+      </w:r>
+      <w:proofErr w:type="spellEnd"/>
+      <w:r>
+        <w:rPr>
+          <w:rFonts w:ascii="Consolas" w:hAnsi="Consolas" w:cs="Consolas"/>
+          <w:color w:val="000000"/>
+          <w:lang w:val="en-US"/>
+        </w:rPr>
+        <w:t>(</w:t>
+      </w:r>
+      <w:r>
+        <w:rPr>
+          <w:rFonts w:ascii="Consolas" w:hAnsi="Consolas" w:cs="Consolas"/>
+          <w:color w:val="0000FF"/>
+          <w:lang w:val="en-US"/>
+        </w:rPr>
+        <w:t>new</w:t>
+      </w:r>
+      <w:r>
+        <w:rPr>
+          <w:rFonts w:ascii="Consolas" w:hAnsi="Consolas" w:cs="Consolas"/>
+          <w:color w:val="000000"/>
+          <w:lang w:val="en-US"/>
+        </w:rPr>
+        <w:t xml:space="preserve"> </w:t>
+      </w:r>
+      <w:proofErr w:type="spellStart"/>
+      <w:r>
+        <w:rPr>
+          <w:rFonts w:ascii="Consolas" w:hAnsi="Consolas" w:cs="Consolas"/>
+          <w:color w:val="000000"/>
+          <w:lang w:val="en-US"/>
+        </w:rPr>
+        <w:t>OpenIdConnectAuthenticationOptions</w:t>
+      </w:r>
+      <w:proofErr w:type="spellEnd"/>
+    </w:p>
+    <w:p>
+      <w:r>
+        <w:rPr>
+          <w:color w:val="000000"/>
+          <w:lang w:val="en-US"/>
+        </w:rPr>
+        <w:t>di statement</w:t>
+      </w:r>
+    </w:p>
+    <w:p>
+      <w:pPr>
+        <w:rPr>
+          <w:rFonts w:ascii="Consolas" w:hAnsi="Consolas" w:cs="Consolas"/>
+          <w:color w:val="000000"/>
+          <w:lang w:val="en-US"/>
+        </w:rPr>
+      </w:pPr>
+      <w:proofErr w:type="spellStart"/>
+      <w:r>
+        <w:rPr>
+          <w:rFonts w:ascii="Consolas" w:hAnsi="Consolas" w:cs="Consolas"/>
+          <w:color w:val="000000"/>
+          <w:lang w:val="en-US"/>
+        </w:rPr>
+        <w:t>AuthenticationFailed</w:t>
+      </w:r>
+      <w:proofErr w:type="spellEnd"/>
+      <w:r>
+        <w:rPr>
+          <w:rFonts w:ascii="Consolas" w:hAnsi="Consolas" w:cs="Consolas"/>
+          <w:color w:val="000000"/>
+          <w:lang w:val="en-US"/>
+        </w:rPr>
+        <w:t xml:space="preserve"> = </w:t>
+      </w:r>
+      <w:proofErr w:type="spellStart"/>
+      <w:r>
+        <w:rPr>
+          <w:rFonts w:ascii="Consolas" w:hAnsi="Consolas" w:cs="Consolas"/>
+          <w:color w:val="000000"/>
+          <w:lang w:val="en-US"/>
+        </w:rPr>
+        <w:t>OnAuthenticationFailed</w:t>
+      </w:r>
+      <w:proofErr w:type="spellEnd"/>
+    </w:p>
+    <w:p>
+      <w:r>
+        <w:t xml:space="preserve">Yang </w:t>
+      </w:r>
+      <w:proofErr w:type="spellStart"/>
+      <w:r>
+        <w:t>akan</w:t>
+      </w:r>
+      <w:proofErr w:type="spellEnd"/>
+      <w:r>
+        <w:t xml:space="preserve"> </w:t>
+      </w:r>
+      <w:proofErr w:type="spellStart"/>
+      <w:r>
+        <w:t>memanggil</w:t>
+      </w:r>
+      <w:proofErr w:type="spellEnd"/>
+      <w:r>
+        <w:t xml:space="preserve"> method </w:t>
+      </w:r>
+    </w:p>
+    <w:p>
+      <w:pPr>
+        <w:rPr>
+          <w:rFonts w:ascii="Consolas" w:hAnsi="Consolas" w:cs="Consolas"/>
+          <w:color w:val="000000"/>
+          <w:lang w:val="en-US"/>
+        </w:rPr>
+      </w:pPr>
+      <w:r>
+        <w:rPr>
+          <w:rFonts w:ascii="Consolas" w:hAnsi="Consolas" w:cs="Consolas"/>
+          <w:color w:val="0000FF"/>
+          <w:lang w:val="en-US"/>
+        </w:rPr>
+        <w:t>private</w:t>
+      </w:r>
+      <w:r>
+        <w:rPr>
+          <w:rFonts w:ascii="Consolas" w:hAnsi="Consolas" w:cs="Consolas"/>
+          <w:color w:val="000000"/>
+          <w:lang w:val="en-US"/>
+        </w:rPr>
+        <w:t xml:space="preserve"> Task </w:t>
+      </w:r>
+      <w:proofErr w:type="spellStart"/>
+      <w:r>
+        <w:rPr>
+          <w:rFonts w:ascii="Consolas" w:hAnsi="Consolas" w:cs="Consolas"/>
+          <w:color w:val="000000"/>
+          <w:lang w:val="en-US"/>
+        </w:rPr>
+        <w:t>OnAuthenticationFailed</w:t>
+      </w:r>
+      <w:proofErr w:type="spellEnd"/>
+      <w:r>
+        <w:rPr>
+          <w:rFonts w:ascii="Consolas" w:hAnsi="Consolas" w:cs="Consolas"/>
+          <w:color w:val="000000"/>
+          <w:lang w:val="en-US"/>
+        </w:rPr>
+        <w:t>(</w:t>
+      </w:r>
+      <w:r>
+        <w:rPr>
+          <w:rFonts w:ascii="Consolas" w:hAnsi="Consolas" w:cs="Consolas"/>
+          <w:color w:val="000000"/>
+          <w:lang w:val="en-US"/>
+        </w:rPr>
+        <w:t>…</w:t>
+      </w:r>
+    </w:p>
+    <w:p>
+      <w:r>
+        <w:lastRenderedPageBreak/>
+        <w:t xml:space="preserve">yang </w:t>
+      </w:r>
+      <w:proofErr w:type="spellStart"/>
+      <w:r>
+        <w:t>kemudian</w:t>
+      </w:r>
+      <w:proofErr w:type="spellEnd"/>
+      <w:r>
+        <w:t xml:space="preserve"> </w:t>
+      </w:r>
+      <w:proofErr w:type="spellStart"/>
+      <w:r>
+        <w:t>mengembalikan</w:t>
+      </w:r>
+      <w:proofErr w:type="spellEnd"/>
+      <w:r>
+        <w:t xml:space="preserve"> </w:t>
+      </w:r>
+      <w:proofErr w:type="spellStart"/>
+      <w:r>
+        <w:t>ke</w:t>
+      </w:r>
+      <w:proofErr w:type="spellEnd"/>
+      <w:r>
+        <w:t xml:space="preserve"> Default.aspx </w:t>
+      </w:r>
+      <w:proofErr w:type="spellStart"/>
+      <w:r>
+        <w:t>dengan</w:t>
+      </w:r>
+      <w:proofErr w:type="spellEnd"/>
+      <w:r>
+        <w:t xml:space="preserve"> </w:t>
+      </w:r>
+      <w:proofErr w:type="spellStart"/>
+      <w:r>
+        <w:t>menambahkan</w:t>
+      </w:r>
+      <w:proofErr w:type="spellEnd"/>
+      <w:r>
+        <w:t xml:space="preserve"> </w:t>
+      </w:r>
+      <w:proofErr w:type="spellStart"/>
+      <w:r>
+        <w:t>querystring</w:t>
+      </w:r>
+      <w:proofErr w:type="spellEnd"/>
+      <w:r>
+        <w:t xml:space="preserve"> /?</w:t>
+      </w:r>
+      <w:proofErr w:type="spellStart"/>
+      <w:r>
+        <w:t>errormessage</w:t>
+      </w:r>
+      <w:proofErr w:type="spellEnd"/>
+      <w:r>
+        <w:t>= …</w:t>
+      </w:r>
+    </w:p>
+    <w:p/>
+    <w:p>
+      <w:proofErr w:type="spellStart"/>
+      <w:r>
+        <w:t>Solusinya</w:t>
+      </w:r>
+      <w:proofErr w:type="spellEnd"/>
+      <w:r>
+        <w:t xml:space="preserve">: </w:t>
+      </w:r>
+    </w:p>
+    <w:p/>
+    <w:p>
+      <w:r>
+        <w:rPr>
+          <w:noProof/>
+        </w:rPr>
+        <w:drawing>
+          <wp:inline distT="0" distB="0" distL="0" distR="0" wp14:anchorId="363A4688" wp14:editId="64915E79">
+            <wp:extent cx="5943600" cy="3202305"/>
+            <wp:effectExtent l="0" t="0" r="0" b="0"/>
+            <wp:docPr id="14" name="Picture 14"/>
+            <wp:cNvGraphicFramePr>
+              <a:graphicFrameLocks xmlns:a="http://schemas.openxmlformats.org/drawingml/2006/main" noChangeAspect="1"/>
+            </wp:cNvGraphicFramePr>
+            <a:graphic xmlns:a="http://schemas.openxmlformats.org/drawingml/2006/main">
+              <a:graphicData uri="http://schemas.openxmlformats.org/drawingml/2006/picture">
+                <pic:pic xmlns:pic="http://schemas.openxmlformats.org/drawingml/2006/picture">
+                  <pic:nvPicPr>
+                    <pic:cNvPr id="1" name=""/>
+                    <pic:cNvPicPr/>
+                  </pic:nvPicPr>
+                  <pic:blipFill>
+                    <a:blip r:embed="rId28"/>
+                    <a:stretch>
+                      <a:fillRect/>
+                    </a:stretch>
+                  </pic:blipFill>
+                  <pic:spPr>
+                    <a:xfrm>
+                      <a:off x="0" y="0"/>
+                      <a:ext cx="5943600" cy="3202305"/>
+                    </a:xfrm>
+                    <a:prstGeom prst="rect">
+                      <a:avLst/>
+                    </a:prstGeom>
+                  </pic:spPr>
+                </pic:pic>
+              </a:graphicData>
+            </a:graphic>
+          </wp:inline>
+        </w:drawing>
+      </w:r>
+    </w:p>
+    <w:p>
+      <w:pPr>
+        <w:pStyle w:val="ListParagraph"/>
+        <w:numPr>
+          <w:ilvl w:val="3"/>
+          <w:numId w:val="1"/>
+        </w:numPr>
         <w:ind w:left="360"/>
-      </w:pPr>
-    </w:p>
+        <w:rPr>
+          <w:rFonts w:ascii="Consolas" w:hAnsi="Consolas" w:cs="Consolas"/>
+          <w:color w:val="000000"/>
+          <w:lang w:val="en-US"/>
+        </w:rPr>
+      </w:pPr>
+      <w:r>
+        <w:t xml:space="preserve">Di </w:t>
+      </w:r>
+      <w:proofErr w:type="spellStart"/>
+      <w:r>
+        <w:t>StartupAuth.cs</w:t>
+      </w:r>
+      <w:proofErr w:type="spellEnd"/>
+      <w:r>
+        <w:t xml:space="preserve">. </w:t>
+      </w:r>
+      <w:proofErr w:type="spellStart"/>
+      <w:r>
+        <w:t>Menambahkan</w:t>
+      </w:r>
+      <w:proofErr w:type="spellEnd"/>
+      <w:r>
+        <w:t xml:space="preserve"> class </w:t>
+      </w:r>
+      <w:proofErr w:type="spellStart"/>
+      <w:r>
+        <w:rPr>
+          <w:rFonts w:ascii="Consolas" w:hAnsi="Consolas" w:cs="Consolas"/>
+          <w:color w:val="2B91AF"/>
+          <w:lang w:val="en-US"/>
+        </w:rPr>
+        <w:t>CustomOpenIdConnectProtocolValidator</w:t>
+      </w:r>
+      <w:proofErr w:type="spellEnd"/>
+      <w:r>
+        <w:rPr>
+          <w:rFonts w:ascii="Consolas" w:hAnsi="Consolas" w:cs="Consolas"/>
+          <w:color w:val="000000"/>
+          <w:lang w:val="en-US"/>
+        </w:rPr>
+        <w:t xml:space="preserve"> : </w:t>
+      </w:r>
+      <w:proofErr w:type="spellStart"/>
+      <w:r>
+        <w:rPr>
+          <w:rFonts w:ascii="Consolas" w:hAnsi="Consolas" w:cs="Consolas"/>
+          <w:color w:val="000000"/>
+          <w:lang w:val="en-US"/>
+        </w:rPr>
+        <w:t>OpenIdConnectProtocolValidator</w:t>
+      </w:r>
+      <w:proofErr w:type="spellEnd"/>
+    </w:p>
+    <w:p>
+      <w:pPr>
+        <w:rPr>
+          <w:rFonts w:ascii="Consolas" w:hAnsi="Consolas" w:cs="Consolas"/>
+          <w:color w:val="000000"/>
+          <w:lang w:val="en-US"/>
+        </w:rPr>
+      </w:pPr>
+    </w:p>
+    <w:p>
+      <w:r>
+        <w:rPr>
+          <w:noProof/>
+        </w:rPr>
+        <w:drawing>
+          <wp:inline distT="0" distB="0" distL="0" distR="0" wp14:anchorId="4C0BD674" wp14:editId="55ADE59D">
+            <wp:extent cx="5943600" cy="3202305"/>
+            <wp:effectExtent l="0" t="0" r="0" b="0"/>
+            <wp:docPr id="15" name="Picture 15"/>
+            <wp:cNvGraphicFramePr>
+              <a:graphicFrameLocks xmlns:a="http://schemas.openxmlformats.org/drawingml/2006/main" noChangeAspect="1"/>
+            </wp:cNvGraphicFramePr>
+            <a:graphic xmlns:a="http://schemas.openxmlformats.org/drawingml/2006/main">
+              <a:graphicData uri="http://schemas.openxmlformats.org/drawingml/2006/picture">
+                <pic:pic xmlns:pic="http://schemas.openxmlformats.org/drawingml/2006/picture">
+                  <pic:nvPicPr>
+                    <pic:cNvPr id="1" name=""/>
+                    <pic:cNvPicPr/>
+                  </pic:nvPicPr>
+                  <pic:blipFill>
+                    <a:blip r:embed="rId29"/>
+                    <a:stretch>
+                      <a:fillRect/>
+                    </a:stretch>
+                  </pic:blipFill>
+                  <pic:spPr>
+                    <a:xfrm>
+                      <a:off x="0" y="0"/>
+                      <a:ext cx="5943600" cy="3202305"/>
+                    </a:xfrm>
+                    <a:prstGeom prst="rect">
+                      <a:avLst/>
+                    </a:prstGeom>
+                  </pic:spPr>
+                </pic:pic>
+              </a:graphicData>
+            </a:graphic>
+          </wp:inline>
+        </w:drawing>
+      </w:r>
+    </w:p>
+    <w:p>
+      <w:pPr>
+        <w:pStyle w:val="ListParagraph"/>
+        <w:numPr>
+          <w:ilvl w:val="3"/>
+          <w:numId w:val="1"/>
+        </w:numPr>
+        <w:ind w:left="360"/>
+      </w:pPr>
+      <w:r>
+        <w:t xml:space="preserve">Di </w:t>
+      </w:r>
+      <w:r>
+        <w:t xml:space="preserve">file </w:t>
+      </w:r>
+      <w:proofErr w:type="spellStart"/>
+      <w:r>
+        <w:t>StartupAuth.cs</w:t>
+      </w:r>
+      <w:proofErr w:type="spellEnd"/>
+    </w:p>
+    <w:p>
+      <w:pPr>
+        <w:pStyle w:val="ListParagraph"/>
+        <w:ind w:hanging="360"/>
+        <w:rPr>
+          <w:rFonts w:ascii="Consolas" w:hAnsi="Consolas" w:cs="Consolas"/>
+          <w:color w:val="000000"/>
+          <w:sz w:val="19"/>
+          <w:szCs w:val="19"/>
+          <w:lang w:val="en-US"/>
+        </w:rPr>
+      </w:pPr>
+      <w:r>
+        <w:lastRenderedPageBreak/>
+        <w:t xml:space="preserve">di </w:t>
+      </w:r>
+      <w:proofErr w:type="spellStart"/>
+      <w:r>
+        <w:t>dalam</w:t>
+      </w:r>
+      <w:proofErr w:type="spellEnd"/>
+      <w:r>
+        <w:t xml:space="preserve"> </w:t>
+      </w:r>
+      <w:proofErr w:type="spellStart"/>
+      <w:r>
+        <w:t>blok</w:t>
+      </w:r>
+      <w:proofErr w:type="spellEnd"/>
+      <w:r>
+        <w:t xml:space="preserve"> </w:t>
+      </w:r>
+      <w:proofErr w:type="spellStart"/>
+      <w:r>
+        <w:rPr>
+          <w:rFonts w:ascii="Consolas" w:hAnsi="Consolas" w:cs="Consolas"/>
+          <w:color w:val="000000"/>
+          <w:lang w:val="en-US"/>
+        </w:rPr>
+        <w:t>app.UseOpenIdConnectAuthentication</w:t>
+      </w:r>
+      <w:proofErr w:type="spellEnd"/>
+      <w:r>
+        <w:rPr>
+          <w:rFonts w:ascii="Consolas" w:hAnsi="Consolas" w:cs="Consolas"/>
+          <w:color w:val="000000"/>
+          <w:lang w:val="en-US"/>
+        </w:rPr>
+        <w:t>(</w:t>
+      </w:r>
+      <w:r>
+        <w:rPr>
+          <w:rFonts w:ascii="Consolas" w:hAnsi="Consolas" w:cs="Consolas"/>
+          <w:color w:val="0000FF"/>
+          <w:lang w:val="en-US"/>
+        </w:rPr>
+        <w:t>new</w:t>
+      </w:r>
+      <w:r>
+        <w:rPr>
+          <w:rFonts w:ascii="Consolas" w:hAnsi="Consolas" w:cs="Consolas"/>
+          <w:color w:val="000000"/>
+          <w:lang w:val="en-US"/>
+        </w:rPr>
+        <w:t xml:space="preserve"> </w:t>
+      </w:r>
+      <w:proofErr w:type="spellStart"/>
+      <w:r>
+        <w:rPr>
+          <w:rFonts w:ascii="Consolas" w:hAnsi="Consolas" w:cs="Consolas"/>
+          <w:color w:val="000000"/>
+          <w:lang w:val="en-US"/>
+        </w:rPr>
+        <w:t>OpenIdConnectAuthenticationOptions</w:t>
+      </w:r>
+      <w:proofErr w:type="spellEnd"/>
+    </w:p>
+    <w:p>
+      <w:pPr>
+        <w:pStyle w:val="ListParagraph"/>
+        <w:ind w:hanging="360"/>
+        <w:rPr>
+          <w:rFonts w:ascii="Consolas" w:hAnsi="Consolas" w:cs="Consolas"/>
+          <w:color w:val="000000"/>
+          <w:lang w:val="en-US"/>
+        </w:rPr>
+      </w:pPr>
+      <w:r>
+        <w:rPr>
+          <w:color w:val="000000"/>
+          <w:lang w:val="en-US"/>
+        </w:rPr>
+        <w:t xml:space="preserve">dan di </w:t>
+      </w:r>
+      <w:proofErr w:type="spellStart"/>
+      <w:r>
+        <w:rPr>
+          <w:color w:val="000000"/>
+          <w:lang w:val="en-US"/>
+        </w:rPr>
+        <w:t>dalam</w:t>
+      </w:r>
+      <w:proofErr w:type="spellEnd"/>
+      <w:r>
+        <w:rPr>
+          <w:color w:val="000000"/>
+          <w:lang w:val="en-US"/>
+        </w:rPr>
+        <w:t xml:space="preserve"> </w:t>
+      </w:r>
+      <w:proofErr w:type="spellStart"/>
+      <w:r>
+        <w:rPr>
+          <w:color w:val="000000"/>
+          <w:lang w:val="en-US"/>
+        </w:rPr>
+        <w:t>blok</w:t>
+      </w:r>
+      <w:proofErr w:type="spellEnd"/>
+      <w:r>
+        <w:rPr>
+          <w:color w:val="000000"/>
+          <w:lang w:val="en-US"/>
+        </w:rPr>
+        <w:t xml:space="preserve"> </w:t>
+      </w:r>
+      <w:r>
+        <w:rPr>
+          <w:rFonts w:ascii="Consolas" w:hAnsi="Consolas" w:cs="Consolas"/>
+          <w:color w:val="000000"/>
+          <w:lang w:val="en-US"/>
+        </w:rPr>
+        <w:t xml:space="preserve">Notifications = </w:t>
+      </w:r>
+      <w:r>
+        <w:rPr>
+          <w:rFonts w:ascii="Consolas" w:hAnsi="Consolas" w:cs="Consolas"/>
+          <w:color w:val="0000FF"/>
+          <w:lang w:val="en-US"/>
+        </w:rPr>
+        <w:t>new</w:t>
+      </w:r>
+      <w:r>
+        <w:rPr>
+          <w:rFonts w:ascii="Consolas" w:hAnsi="Consolas" w:cs="Consolas"/>
+          <w:color w:val="000000"/>
+          <w:lang w:val="en-US"/>
+        </w:rPr>
+        <w:t xml:space="preserve"> </w:t>
+      </w:r>
+      <w:proofErr w:type="spellStart"/>
+      <w:r>
+        <w:rPr>
+          <w:rFonts w:ascii="Consolas" w:hAnsi="Consolas" w:cs="Consolas"/>
+          <w:color w:val="000000"/>
+          <w:lang w:val="en-US"/>
+        </w:rPr>
+        <w:t>OpenIdConnectAuthenticationNotifications</w:t>
+      </w:r>
+      <w:proofErr w:type="spellEnd"/>
+    </w:p>
+    <w:p>
+      <w:pPr>
+        <w:pStyle w:val="ListParagraph"/>
+        <w:ind w:left="360"/>
+        <w:rPr>
+          <w:rFonts w:ascii="Consolas" w:hAnsi="Consolas" w:cs="Consolas"/>
+          <w:color w:val="000000"/>
+          <w:lang w:val="en-US"/>
+        </w:rPr>
+      </w:pPr>
+      <w:proofErr w:type="spellStart"/>
+      <w:r>
+        <w:rPr>
+          <w:rFonts w:ascii="Consolas" w:hAnsi="Consolas" w:cs="Consolas"/>
+          <w:color w:val="000000"/>
+          <w:lang w:val="en-US"/>
+        </w:rPr>
+        <w:t>Menambahkan</w:t>
+      </w:r>
+      <w:proofErr w:type="spellEnd"/>
+      <w:r>
+        <w:rPr>
+          <w:rFonts w:ascii="Consolas" w:hAnsi="Consolas" w:cs="Consolas"/>
+          <w:color w:val="000000"/>
+          <w:lang w:val="en-US"/>
+        </w:rPr>
+        <w:t>:</w:t>
+      </w:r>
+    </w:p>
+    <w:p>
+      <w:pPr>
+        <w:pStyle w:val="ListParagraph"/>
+        <w:rPr>
+          <w:rFonts w:ascii="Consolas" w:hAnsi="Consolas" w:cs="Consolas"/>
+          <w:color w:val="000000"/>
+          <w:lang w:val="en-US"/>
+        </w:rPr>
+      </w:pPr>
+      <w:proofErr w:type="spellStart"/>
+      <w:r>
+        <w:rPr>
+          <w:rFonts w:ascii="Consolas" w:hAnsi="Consolas" w:cs="Consolas"/>
+          <w:color w:val="000000"/>
+          <w:lang w:val="en-US"/>
+        </w:rPr>
+        <w:t>ProtocolValidator</w:t>
+      </w:r>
+      <w:proofErr w:type="spellEnd"/>
+      <w:r>
+        <w:rPr>
+          <w:rFonts w:ascii="Consolas" w:hAnsi="Consolas" w:cs="Consolas"/>
+          <w:color w:val="000000"/>
+          <w:lang w:val="en-US"/>
+        </w:rPr>
+        <w:t xml:space="preserve"> = </w:t>
+      </w:r>
+      <w:r>
+        <w:rPr>
+          <w:rFonts w:ascii="Consolas" w:hAnsi="Consolas" w:cs="Consolas"/>
+          <w:color w:val="0000FF"/>
+          <w:lang w:val="en-US"/>
+        </w:rPr>
+        <w:t>new</w:t>
+      </w:r>
+      <w:r>
+        <w:rPr>
+          <w:rFonts w:ascii="Consolas" w:hAnsi="Consolas" w:cs="Consolas"/>
+          <w:color w:val="000000"/>
+          <w:lang w:val="en-US"/>
+        </w:rPr>
+        <w:t xml:space="preserve"> </w:t>
+      </w:r>
+      <w:proofErr w:type="spellStart"/>
+      <w:r>
+        <w:rPr>
+          <w:rFonts w:ascii="Consolas" w:hAnsi="Consolas" w:cs="Consolas"/>
+          <w:color w:val="000000"/>
+          <w:lang w:val="en-US"/>
+        </w:rPr>
+        <w:t>CustomOpenIdConnectProtocolValidator</w:t>
+      </w:r>
+      <w:proofErr w:type="spellEnd"/>
+      <w:r>
+        <w:rPr>
+          <w:rFonts w:ascii="Consolas" w:hAnsi="Consolas" w:cs="Consolas"/>
+          <w:color w:val="000000"/>
+          <w:lang w:val="en-US"/>
+        </w:rPr>
+        <w:t>(</w:t>
+      </w:r>
+      <w:r>
+        <w:rPr>
+          <w:rFonts w:ascii="Consolas" w:hAnsi="Consolas" w:cs="Consolas"/>
+          <w:color w:val="0000FF"/>
+          <w:lang w:val="en-US"/>
+        </w:rPr>
+        <w:t>false</w:t>
+      </w:r>
+      <w:r>
+        <w:rPr>
+          <w:rFonts w:ascii="Consolas" w:hAnsi="Consolas" w:cs="Consolas"/>
+          <w:color w:val="000000"/>
+          <w:lang w:val="en-US"/>
+        </w:rPr>
+        <w:t>)</w:t>
+      </w:r>
+    </w:p>
+    <w:p>
+      <w:pPr>
+        <w:pStyle w:val="ListParagraph"/>
+        <w:ind w:left="360"/>
+      </w:pPr>
+    </w:p>
+    <w:p>
+      <w:r>
+        <w:t>(</w:t>
+      </w:r>
+      <w:proofErr w:type="spellStart"/>
+      <w:r>
+        <w:t>silakan</w:t>
+      </w:r>
+      <w:proofErr w:type="spellEnd"/>
+      <w:r>
+        <w:t xml:space="preserve"> download </w:t>
+      </w:r>
+      <w:r>
+        <w:t xml:space="preserve">file </w:t>
+      </w:r>
+      <w:proofErr w:type="spellStart"/>
+      <w:r>
+        <w:t>StartupAuth.cs</w:t>
+      </w:r>
+      <w:proofErr w:type="spellEnd"/>
+      <w:r>
+        <w:t xml:space="preserve"> yang </w:t>
+      </w:r>
+      <w:proofErr w:type="spellStart"/>
+      <w:r>
+        <w:t>telah</w:t>
+      </w:r>
+      <w:proofErr w:type="spellEnd"/>
+      <w:r>
+        <w:t xml:space="preserve"> </w:t>
+      </w:r>
+      <w:proofErr w:type="spellStart"/>
+      <w:r>
+        <w:t>diupdate</w:t>
+      </w:r>
+      <w:proofErr w:type="spellEnd"/>
+      <w:r>
+        <w:t>)</w:t>
+      </w:r>
+    </w:p>
+    <w:p/>
+    <w:p>
+      <w:proofErr w:type="spellStart"/>
+      <w:r>
+        <w:t>Referensi</w:t>
+      </w:r>
+      <w:proofErr w:type="spellEnd"/>
+      <w:r>
+        <w:t>:</w:t>
+      </w:r>
+    </w:p>
+    <w:p>
+      <w:hyperlink r:id="rId30" w:history="1">
+        <w:r>
+          <w:rPr>
+            <w:rStyle w:val="Hyperlink"/>
+          </w:rPr>
+          <w:t>https://knowledgebase.progress.com/articles/Article/Disable-Nonce-validation-for-Non-default-OpenIDProvider-with-Code</w:t>
+        </w:r>
+      </w:hyperlink>
+    </w:p>
+    <w:p/>
+    <w:p/>
     <w:sectPr>
       <w:pgSz w:w="12240" w:h="15840"/>
       <w:pgMar w:top="1440" w:right="1440" w:bottom="1440" w:left="1440" w:header="720" w:footer="720" w:gutter="0"/>

</xml_diff>